<commit_message>
contract fill + to_pdf + changes fill
</commit_message>
<xml_diff>
--- a/back/docx_files/contract.docx
+++ b/back/docx_files/contract.docx
@@ -45,7 +45,6 @@
         </w:rPr>
         <w:t>{</w:t>
       </w:r>
-      <w:proofErr w:type="spellStart"/>
       <w:r>
         <w:rPr>
           <w:rFonts w:ascii="Times New Roman" w:eastAsia="Times New Roman" w:hAnsi="Times New Roman" w:cs="Times New Roman"/>
@@ -56,7 +55,6 @@
         </w:rPr>
         <w:t>contract_n</w:t>
       </w:r>
-      <w:proofErr w:type="spellEnd"/>
       <w:r>
         <w:rPr>
           <w:rFonts w:ascii="Times New Roman" w:eastAsia="Times New Roman" w:hAnsi="Times New Roman" w:cs="Times New Roman"/>
@@ -234,7 +232,6 @@
       <w:pPr>
         <w:widowControl w:val="0"/>
         <w:spacing w:after="0" w:line="240" w:lineRule="auto"/>
-        <w:ind w:firstLine="600"/>
         <w:rPr>
           <w:rFonts w:ascii="Times New Roman" w:eastAsia="Times New Roman" w:hAnsi="Times New Roman" w:cs="Times New Roman"/>
           <w:sz w:val="20"/>
@@ -648,27 +645,7 @@
           <w:szCs w:val="20"/>
           <w:lang w:val="en-US"/>
         </w:rPr>
-        <w:t>{</w:t>
-      </w:r>
-      <w:proofErr w:type="spellStart"/>
-      <w:r>
-        <w:rPr>
-          <w:rFonts w:ascii="Times New Roman" w:eastAsia="Times New Roman" w:hAnsi="Times New Roman" w:cs="Times New Roman"/>
-          <w:sz w:val="20"/>
-          <w:szCs w:val="20"/>
-          <w:lang w:val="en-US"/>
-        </w:rPr>
-        <w:t>ikz</w:t>
-      </w:r>
-      <w:proofErr w:type="spellEnd"/>
-      <w:r>
-        <w:rPr>
-          <w:rFonts w:ascii="Times New Roman" w:eastAsia="Times New Roman" w:hAnsi="Times New Roman" w:cs="Times New Roman"/>
-          <w:sz w:val="20"/>
-          <w:szCs w:val="20"/>
-          <w:lang w:val="en-US"/>
-        </w:rPr>
-        <w:t>}</w:t>
+        <w:t>{ikz}</w:t>
       </w:r>
     </w:p>
     <w:p>
@@ -713,27 +690,7 @@
           <w:szCs w:val="20"/>
           <w:lang w:val="en-US"/>
         </w:rPr>
-        <w:t>{</w:t>
-      </w:r>
-      <w:proofErr w:type="spellStart"/>
-      <w:r>
-        <w:rPr>
-          <w:rFonts w:ascii="Times New Roman" w:eastAsia="Times New Roman" w:hAnsi="Times New Roman" w:cs="Times New Roman"/>
-          <w:sz w:val="20"/>
-          <w:szCs w:val="20"/>
-          <w:lang w:val="en-US"/>
-        </w:rPr>
-        <w:t>finance_source</w:t>
-      </w:r>
-      <w:proofErr w:type="spellEnd"/>
-      <w:r>
-        <w:rPr>
-          <w:rFonts w:ascii="Times New Roman" w:eastAsia="Times New Roman" w:hAnsi="Times New Roman" w:cs="Times New Roman"/>
-          <w:sz w:val="20"/>
-          <w:szCs w:val="20"/>
-          <w:lang w:val="en-US"/>
-        </w:rPr>
-        <w:t>}.</w:t>
+        <w:t>{finance_source}.</w:t>
       </w:r>
     </w:p>
     <w:p>
@@ -1001,25 +958,7 @@
           <w:sz w:val="20"/>
           <w:szCs w:val="20"/>
         </w:rPr>
-        <w:t xml:space="preserve">2.4 Оплата </w:t>
-      </w:r>
-      <w:proofErr w:type="gramStart"/>
-      <w:r>
-        <w:rPr>
-          <w:rFonts w:ascii="Times New Roman" w:eastAsia="Times New Roman" w:hAnsi="Times New Roman" w:cs="Times New Roman"/>
-          <w:sz w:val="20"/>
-          <w:szCs w:val="20"/>
-        </w:rPr>
-        <w:t>за поставленный товар</w:t>
-      </w:r>
-      <w:proofErr w:type="gramEnd"/>
-      <w:r>
-        <w:rPr>
-          <w:rFonts w:ascii="Times New Roman" w:eastAsia="Times New Roman" w:hAnsi="Times New Roman" w:cs="Times New Roman"/>
-          <w:sz w:val="20"/>
-          <w:szCs w:val="20"/>
-        </w:rPr>
-        <w:t xml:space="preserve"> осуществляется заказчиком безналичным перечислением денежных средств в течение </w:t>
+        <w:t xml:space="preserve">2.4 Оплата за поставленный товар осуществляется заказчиком безналичным перечислением денежных средств в течение </w:t>
       </w:r>
       <w:r>
         <w:rPr>
@@ -2052,25 +1991,7 @@
           <w:sz w:val="20"/>
           <w:szCs w:val="20"/>
         </w:rPr>
-        <w:t xml:space="preserve">а) 10 процентов цены договора в случае, если цена договора не превышает 3 </w:t>
-      </w:r>
-      <w:proofErr w:type="gramStart"/>
-      <w:r>
-        <w:rPr>
-          <w:rFonts w:ascii="Times New Roman" w:eastAsia="Times New Roman" w:hAnsi="Times New Roman" w:cs="Times New Roman"/>
-          <w:sz w:val="20"/>
-          <w:szCs w:val="20"/>
-        </w:rPr>
-        <w:t>млн.</w:t>
-      </w:r>
-      <w:proofErr w:type="gramEnd"/>
-      <w:r>
-        <w:rPr>
-          <w:rFonts w:ascii="Times New Roman" w:eastAsia="Times New Roman" w:hAnsi="Times New Roman" w:cs="Times New Roman"/>
-          <w:sz w:val="20"/>
-          <w:szCs w:val="20"/>
-        </w:rPr>
-        <w:t xml:space="preserve"> рублей;</w:t>
+        <w:t>а) 10 процентов цены договора в случае, если цена договора не превышает 3 млн. рублей;</w:t>
       </w:r>
     </w:p>
     <w:p>
@@ -2697,29 +2618,7 @@
                 <w:szCs w:val="20"/>
                 <w:lang w:val="en-US"/>
               </w:rPr>
-              <w:t>{</w:t>
-            </w:r>
-            <w:proofErr w:type="spellStart"/>
-            <w:r>
-              <w:rPr>
-                <w:rFonts w:ascii="Times New Roman" w:eastAsia="Times New Roman" w:hAnsi="Times New Roman" w:cs="Times New Roman"/>
-                <w:color w:val="000000"/>
-                <w:sz w:val="20"/>
-                <w:szCs w:val="20"/>
-                <w:lang w:val="en-US"/>
-              </w:rPr>
-              <w:t>supplier_address</w:t>
-            </w:r>
-            <w:proofErr w:type="spellEnd"/>
-            <w:r>
-              <w:rPr>
-                <w:rFonts w:ascii="Times New Roman" w:eastAsia="Times New Roman" w:hAnsi="Times New Roman" w:cs="Times New Roman"/>
-                <w:color w:val="000000"/>
-                <w:sz w:val="20"/>
-                <w:szCs w:val="20"/>
-                <w:lang w:val="en-US"/>
-              </w:rPr>
-              <w:t>}</w:t>
+              <w:t>{supplier_address}</w:t>
             </w:r>
           </w:p>
           <w:p>
@@ -2760,29 +2659,7 @@
                 <w:szCs w:val="20"/>
                 <w:lang w:val="en-US"/>
               </w:rPr>
-              <w:t>{</w:t>
-            </w:r>
-            <w:proofErr w:type="spellStart"/>
-            <w:r>
-              <w:rPr>
-                <w:rFonts w:ascii="Times New Roman" w:eastAsia="Times New Roman" w:hAnsi="Times New Roman" w:cs="Times New Roman"/>
-                <w:color w:val="000000"/>
-                <w:sz w:val="20"/>
-                <w:szCs w:val="20"/>
-                <w:lang w:val="en-US"/>
-              </w:rPr>
-              <w:t>supplier_inn</w:t>
-            </w:r>
-            <w:proofErr w:type="spellEnd"/>
-            <w:r>
-              <w:rPr>
-                <w:rFonts w:ascii="Times New Roman" w:eastAsia="Times New Roman" w:hAnsi="Times New Roman" w:cs="Times New Roman"/>
-                <w:color w:val="000000"/>
-                <w:sz w:val="20"/>
-                <w:szCs w:val="20"/>
-                <w:lang w:val="en-US"/>
-              </w:rPr>
-              <w:t>}</w:t>
+              <w:t>{supplier_inn}</w:t>
             </w:r>
             <w:r>
               <w:rPr>
@@ -2835,47 +2712,25 @@
               </w:rPr>
               <w:t>{</w:t>
             </w:r>
-            <w:proofErr w:type="spellStart"/>
-            <w:r>
-              <w:rPr>
-                <w:rFonts w:ascii="Times New Roman" w:eastAsia="Times New Roman" w:hAnsi="Times New Roman" w:cs="Times New Roman"/>
-                <w:color w:val="000000"/>
-                <w:sz w:val="20"/>
-                <w:szCs w:val="20"/>
-                <w:lang w:val="en-US"/>
-              </w:rPr>
-              <w:t>supplier</w:t>
-            </w:r>
-            <w:r>
-              <w:rPr>
-                <w:rFonts w:ascii="Times New Roman" w:eastAsia="Times New Roman" w:hAnsi="Times New Roman" w:cs="Times New Roman"/>
-                <w:color w:val="000000"/>
-                <w:sz w:val="20"/>
-                <w:szCs w:val="20"/>
-                <w:lang w:val="en-US"/>
-              </w:rPr>
-              <w:t>_</w:t>
-            </w:r>
-            <w:r>
-              <w:rPr>
-                <w:rFonts w:ascii="Times New Roman" w:eastAsia="Times New Roman" w:hAnsi="Times New Roman" w:cs="Times New Roman"/>
-                <w:color w:val="000000"/>
-                <w:sz w:val="20"/>
-                <w:szCs w:val="20"/>
-                <w:lang w:val="en-US"/>
-              </w:rPr>
-              <w:t>kpp</w:t>
-            </w:r>
-            <w:proofErr w:type="spellEnd"/>
-            <w:r>
-              <w:rPr>
-                <w:rFonts w:ascii="Times New Roman" w:eastAsia="Times New Roman" w:hAnsi="Times New Roman" w:cs="Times New Roman"/>
-                <w:color w:val="000000"/>
-                <w:sz w:val="20"/>
-                <w:szCs w:val="20"/>
-                <w:lang w:val="en-US"/>
-              </w:rPr>
-              <w:t>}</w:t>
+            <w:r>
+              <w:rPr>
+                <w:rFonts w:ascii="Times New Roman" w:eastAsia="Times New Roman" w:hAnsi="Times New Roman" w:cs="Times New Roman"/>
+                <w:color w:val="000000"/>
+                <w:sz w:val="20"/>
+                <w:szCs w:val="20"/>
+                <w:lang w:val="en-US"/>
+              </w:rPr>
+              <w:t>supplier_</w:t>
+            </w:r>
+            <w:r>
+              <w:rPr>
+                <w:rFonts w:ascii="Times New Roman" w:eastAsia="Times New Roman" w:hAnsi="Times New Roman" w:cs="Times New Roman"/>
+                <w:color w:val="000000"/>
+                <w:sz w:val="20"/>
+                <w:szCs w:val="20"/>
+                <w:lang w:val="en-US"/>
+              </w:rPr>
+              <w:t>kpp}</w:t>
             </w:r>
           </w:p>
           <w:p>
@@ -2987,140 +2842,15 @@
               </w:rPr>
               <w:t xml:space="preserve"> </w:t>
             </w:r>
-            <w:proofErr w:type="gramStart"/>
-            <w:r>
-              <w:rPr>
-                <w:rFonts w:ascii="Times New Roman" w:eastAsia="Times New Roman" w:hAnsi="Times New Roman" w:cs="Times New Roman"/>
-                <w:color w:val="000000"/>
-                <w:sz w:val="20"/>
-                <w:szCs w:val="20"/>
-                <w:highlight w:val="yellow"/>
-                <w:lang w:val="en-US"/>
-              </w:rPr>
-              <w:t xml:space="preserve">{ </w:t>
-            </w:r>
-            <w:proofErr w:type="spellStart"/>
-            <w:r>
-              <w:rPr>
-                <w:rFonts w:ascii="Times New Roman" w:eastAsia="Times New Roman" w:hAnsi="Times New Roman" w:cs="Times New Roman"/>
-                <w:color w:val="000000"/>
-                <w:sz w:val="20"/>
-                <w:szCs w:val="20"/>
-                <w:highlight w:val="yellow"/>
-                <w:lang w:val="en-US"/>
-              </w:rPr>
-              <w:t>contractor</w:t>
-            </w:r>
-            <w:proofErr w:type="gramEnd"/>
-            <w:r>
-              <w:rPr>
-                <w:rFonts w:ascii="Times New Roman" w:eastAsia="Times New Roman" w:hAnsi="Times New Roman" w:cs="Times New Roman"/>
-                <w:color w:val="000000"/>
-                <w:sz w:val="20"/>
-                <w:szCs w:val="20"/>
-                <w:highlight w:val="yellow"/>
-                <w:lang w:val="en-US"/>
-              </w:rPr>
-              <w:t>_</w:t>
-            </w:r>
-            <w:r>
-              <w:rPr>
-                <w:rFonts w:ascii="Times New Roman" w:eastAsia="Times New Roman" w:hAnsi="Times New Roman" w:cs="Times New Roman"/>
-                <w:color w:val="000000"/>
-                <w:sz w:val="20"/>
-                <w:szCs w:val="20"/>
-                <w:highlight w:val="yellow"/>
-                <w:lang w:val="en-US"/>
-              </w:rPr>
-              <w:t>bank</w:t>
-            </w:r>
-            <w:r>
-              <w:rPr>
-                <w:rFonts w:ascii="Times New Roman" w:eastAsia="Times New Roman" w:hAnsi="Times New Roman" w:cs="Times New Roman"/>
-                <w:color w:val="000000"/>
-                <w:sz w:val="20"/>
-                <w:szCs w:val="20"/>
-                <w:highlight w:val="yellow"/>
-                <w:lang w:val="en-US"/>
-              </w:rPr>
-              <w:t>_</w:t>
-            </w:r>
-            <w:r>
-              <w:rPr>
-                <w:rFonts w:ascii="Times New Roman" w:eastAsia="Times New Roman" w:hAnsi="Times New Roman" w:cs="Times New Roman"/>
-                <w:color w:val="000000"/>
-                <w:sz w:val="20"/>
-                <w:szCs w:val="20"/>
-                <w:highlight w:val="yellow"/>
-                <w:lang w:val="en-US"/>
-              </w:rPr>
-              <w:t>k</w:t>
-            </w:r>
-            <w:r>
-              <w:rPr>
-                <w:rFonts w:ascii="Times New Roman" w:eastAsia="Times New Roman" w:hAnsi="Times New Roman" w:cs="Times New Roman"/>
-                <w:color w:val="000000"/>
-                <w:sz w:val="20"/>
-                <w:szCs w:val="20"/>
-                <w:highlight w:val="yellow"/>
-                <w:lang w:val="en-US"/>
-              </w:rPr>
-              <w:t>_</w:t>
-            </w:r>
-            <w:r>
-              <w:rPr>
-                <w:rFonts w:ascii="Times New Roman" w:eastAsia="Times New Roman" w:hAnsi="Times New Roman" w:cs="Times New Roman"/>
-                <w:color w:val="000000"/>
-                <w:sz w:val="20"/>
-                <w:szCs w:val="20"/>
-                <w:highlight w:val="yellow"/>
-                <w:lang w:val="en-US"/>
-              </w:rPr>
-              <w:t>account</w:t>
-            </w:r>
-            <w:proofErr w:type="spellEnd"/>
-            <w:r>
-              <w:rPr>
-                <w:rFonts w:ascii="Times New Roman" w:eastAsia="Times New Roman" w:hAnsi="Times New Roman" w:cs="Times New Roman"/>
-                <w:color w:val="000000"/>
-                <w:sz w:val="20"/>
-                <w:szCs w:val="20"/>
-                <w:highlight w:val="yellow"/>
-                <w:lang w:val="en-US"/>
-              </w:rPr>
-              <w:t xml:space="preserve"> } </w:t>
-            </w:r>
-            <w:r>
-              <w:rPr>
-                <w:rFonts w:ascii="Times New Roman" w:eastAsia="Times New Roman" w:hAnsi="Times New Roman" w:cs="Times New Roman"/>
-                <w:color w:val="000000"/>
-                <w:sz w:val="20"/>
-                <w:szCs w:val="20"/>
-                <w:lang w:val="en-US"/>
-              </w:rPr>
-              <w:t>{</w:t>
-            </w:r>
-            <w:proofErr w:type="spellStart"/>
-            <w:r>
-              <w:rPr>
-                <w:rFonts w:ascii="Times New Roman" w:eastAsia="Times New Roman" w:hAnsi="Times New Roman" w:cs="Times New Roman"/>
-                <w:color w:val="000000"/>
-                <w:sz w:val="20"/>
-                <w:szCs w:val="20"/>
-                <w:lang w:val="en-US"/>
-              </w:rPr>
-              <w:t>supplier_bank</w:t>
-            </w:r>
-            <w:proofErr w:type="spellEnd"/>
-            <w:r>
-              <w:rPr>
-                <w:rFonts w:ascii="Times New Roman" w:eastAsia="Times New Roman" w:hAnsi="Times New Roman" w:cs="Times New Roman"/>
-                <w:color w:val="000000"/>
-                <w:sz w:val="20"/>
-                <w:szCs w:val="20"/>
-                <w:lang w:val="en-US"/>
-              </w:rPr>
-              <w:t>}</w:t>
+            <w:r>
+              <w:rPr>
+                <w:rFonts w:ascii="Times New Roman" w:eastAsia="Times New Roman" w:hAnsi="Times New Roman" w:cs="Times New Roman"/>
+                <w:color w:val="000000"/>
+                <w:sz w:val="20"/>
+                <w:szCs w:val="20"/>
+                <w:lang w:val="en-US"/>
+              </w:rPr>
+              <w:t>{ contractor_bank_k_account } {supplier_bank}</w:t>
             </w:r>
           </w:p>
           <w:p>
@@ -3131,7 +2861,6 @@
                 <w:color w:val="000000"/>
                 <w:sz w:val="20"/>
                 <w:szCs w:val="20"/>
-                <w:highlight w:val="yellow"/>
                 <w:lang w:val="en-US"/>
               </w:rPr>
             </w:pPr>
@@ -3179,108 +2908,16 @@
                 <w:color w:val="000000"/>
                 <w:sz w:val="20"/>
                 <w:szCs w:val="20"/>
-                <w:highlight w:val="yellow"/>
-                <w:lang w:val="en-US"/>
-              </w:rPr>
-              <w:t>{</w:t>
-            </w:r>
-            <w:proofErr w:type="spellStart"/>
-            <w:r>
-              <w:rPr>
-                <w:rFonts w:ascii="Times New Roman" w:eastAsia="Times New Roman" w:hAnsi="Times New Roman" w:cs="Times New Roman"/>
-                <w:color w:val="000000"/>
-                <w:sz w:val="20"/>
-                <w:szCs w:val="20"/>
-                <w:highlight w:val="yellow"/>
-                <w:lang w:val="en-US"/>
-              </w:rPr>
-              <w:t>supplier</w:t>
-            </w:r>
-            <w:r>
-              <w:rPr>
-                <w:rFonts w:ascii="Times New Roman" w:eastAsia="Times New Roman" w:hAnsi="Times New Roman" w:cs="Times New Roman"/>
-                <w:color w:val="000000"/>
-                <w:sz w:val="20"/>
-                <w:szCs w:val="20"/>
-                <w:highlight w:val="yellow"/>
-                <w:lang w:val="en-US"/>
-              </w:rPr>
-              <w:t>_</w:t>
-            </w:r>
-            <w:r>
-              <w:rPr>
-                <w:rFonts w:ascii="Times New Roman" w:eastAsia="Times New Roman" w:hAnsi="Times New Roman" w:cs="Times New Roman"/>
-                <w:color w:val="000000"/>
-                <w:sz w:val="20"/>
-                <w:szCs w:val="20"/>
-                <w:highlight w:val="yellow"/>
-                <w:lang w:val="en-US"/>
-              </w:rPr>
-              <w:t>bank</w:t>
-            </w:r>
-            <w:r>
-              <w:rPr>
-                <w:rFonts w:ascii="Times New Roman" w:eastAsia="Times New Roman" w:hAnsi="Times New Roman" w:cs="Times New Roman"/>
-                <w:color w:val="000000"/>
-                <w:sz w:val="20"/>
-                <w:szCs w:val="20"/>
-                <w:highlight w:val="yellow"/>
-                <w:lang w:val="en-US"/>
-              </w:rPr>
-              <w:t>_</w:t>
-            </w:r>
-            <w:r>
-              <w:rPr>
-                <w:rFonts w:ascii="Times New Roman" w:eastAsia="Times New Roman" w:hAnsi="Times New Roman" w:cs="Times New Roman"/>
-                <w:color w:val="000000"/>
-                <w:sz w:val="20"/>
-                <w:szCs w:val="20"/>
-                <w:highlight w:val="yellow"/>
-                <w:lang w:val="en-US"/>
-              </w:rPr>
-              <w:t>k</w:t>
-            </w:r>
-            <w:r>
-              <w:rPr>
-                <w:rFonts w:ascii="Times New Roman" w:eastAsia="Times New Roman" w:hAnsi="Times New Roman" w:cs="Times New Roman"/>
-                <w:color w:val="000000"/>
-                <w:sz w:val="20"/>
-                <w:szCs w:val="20"/>
-                <w:highlight w:val="yellow"/>
-                <w:lang w:val="en-US"/>
-              </w:rPr>
-              <w:t>_</w:t>
-            </w:r>
-            <w:r>
-              <w:rPr>
-                <w:rFonts w:ascii="Times New Roman" w:eastAsia="Times New Roman" w:hAnsi="Times New Roman" w:cs="Times New Roman"/>
-                <w:color w:val="000000"/>
-                <w:sz w:val="20"/>
-                <w:szCs w:val="20"/>
-                <w:highlight w:val="yellow"/>
-                <w:lang w:val="en-US"/>
-              </w:rPr>
-              <w:t>account</w:t>
-            </w:r>
-            <w:proofErr w:type="spellEnd"/>
-            <w:r>
-              <w:rPr>
-                <w:rFonts w:ascii="Times New Roman" w:eastAsia="Times New Roman" w:hAnsi="Times New Roman" w:cs="Times New Roman"/>
-                <w:color w:val="000000"/>
-                <w:sz w:val="20"/>
-                <w:szCs w:val="20"/>
-                <w:highlight w:val="yellow"/>
-                <w:lang w:val="en-US"/>
-              </w:rPr>
-              <w:t>}</w:t>
-            </w:r>
-            <w:r>
-              <w:rPr>
-                <w:rFonts w:ascii="Times New Roman" w:eastAsia="Times New Roman" w:hAnsi="Times New Roman" w:cs="Times New Roman"/>
-                <w:color w:val="000000"/>
-                <w:sz w:val="20"/>
-                <w:szCs w:val="20"/>
-                <w:highlight w:val="yellow"/>
+                <w:lang w:val="en-US"/>
+              </w:rPr>
+              <w:t>{supplier_bank_k_account}</w:t>
+            </w:r>
+            <w:r>
+              <w:rPr>
+                <w:rFonts w:ascii="Times New Roman" w:eastAsia="Times New Roman" w:hAnsi="Times New Roman" w:cs="Times New Roman"/>
+                <w:color w:val="000000"/>
+                <w:sz w:val="20"/>
+                <w:szCs w:val="20"/>
                 <w:lang w:val="en-US"/>
               </w:rPr>
               <w:t xml:space="preserve"> </w:t>
@@ -3303,7 +2940,6 @@
                 <w:color w:val="000000"/>
                 <w:sz w:val="20"/>
                 <w:szCs w:val="20"/>
-                <w:highlight w:val="yellow"/>
               </w:rPr>
               <w:t>БИК</w:t>
             </w:r>
@@ -3313,7 +2949,6 @@
                 <w:color w:val="000000"/>
                 <w:sz w:val="20"/>
                 <w:szCs w:val="20"/>
-                <w:highlight w:val="yellow"/>
                 <w:lang w:val="en-US"/>
               </w:rPr>
               <w:t xml:space="preserve">: </w:t>
@@ -3326,29 +2961,7 @@
                 <w:szCs w:val="20"/>
                 <w:lang w:val="en-US"/>
               </w:rPr>
-              <w:t>{</w:t>
-            </w:r>
-            <w:proofErr w:type="spellStart"/>
-            <w:r>
-              <w:rPr>
-                <w:rFonts w:ascii="Times New Roman" w:eastAsia="Times New Roman" w:hAnsi="Times New Roman" w:cs="Times New Roman"/>
-                <w:color w:val="000000"/>
-                <w:sz w:val="20"/>
-                <w:szCs w:val="20"/>
-                <w:lang w:val="en-US"/>
-              </w:rPr>
-              <w:t>supplier_bik</w:t>
-            </w:r>
-            <w:proofErr w:type="spellEnd"/>
-            <w:r>
-              <w:rPr>
-                <w:rFonts w:ascii="Times New Roman" w:eastAsia="Times New Roman" w:hAnsi="Times New Roman" w:cs="Times New Roman"/>
-                <w:color w:val="000000"/>
-                <w:sz w:val="20"/>
-                <w:szCs w:val="20"/>
-                <w:lang w:val="en-US"/>
-              </w:rPr>
-              <w:t>}</w:t>
+              <w:t>{supplier_bik}</w:t>
             </w:r>
           </w:p>
           <w:p>
@@ -3389,29 +3002,7 @@
                 <w:szCs w:val="20"/>
                 <w:lang w:val="en-US"/>
               </w:rPr>
-              <w:t>{</w:t>
-            </w:r>
-            <w:proofErr w:type="spellStart"/>
-            <w:r>
-              <w:rPr>
-                <w:rFonts w:ascii="Times New Roman" w:eastAsia="Times New Roman" w:hAnsi="Times New Roman" w:cs="Times New Roman"/>
-                <w:color w:val="000000"/>
-                <w:sz w:val="20"/>
-                <w:szCs w:val="20"/>
-                <w:lang w:val="en-US"/>
-              </w:rPr>
-              <w:t>supplier_phone</w:t>
-            </w:r>
-            <w:proofErr w:type="spellEnd"/>
-            <w:r>
-              <w:rPr>
-                <w:rFonts w:ascii="Times New Roman" w:eastAsia="Times New Roman" w:hAnsi="Times New Roman" w:cs="Times New Roman"/>
-                <w:color w:val="000000"/>
-                <w:sz w:val="20"/>
-                <w:szCs w:val="20"/>
-                <w:lang w:val="en-US"/>
-              </w:rPr>
-              <w:t>}</w:t>
+              <w:t>{supplier_phone}</w:t>
             </w:r>
           </w:p>
           <w:p>
@@ -3443,29 +3034,7 @@
                 <w:szCs w:val="20"/>
                 <w:lang w:val="en-US"/>
               </w:rPr>
-              <w:t>{</w:t>
-            </w:r>
-            <w:proofErr w:type="spellStart"/>
-            <w:r>
-              <w:rPr>
-                <w:rFonts w:ascii="Times New Roman" w:eastAsia="Times New Roman" w:hAnsi="Times New Roman" w:cs="Times New Roman"/>
-                <w:color w:val="000000"/>
-                <w:sz w:val="20"/>
-                <w:szCs w:val="20"/>
-                <w:lang w:val="en-US"/>
-              </w:rPr>
-              <w:t>supplier_email</w:t>
-            </w:r>
-            <w:proofErr w:type="spellEnd"/>
-            <w:r>
-              <w:rPr>
-                <w:rFonts w:ascii="Times New Roman" w:eastAsia="Times New Roman" w:hAnsi="Times New Roman" w:cs="Times New Roman"/>
-                <w:color w:val="000000"/>
-                <w:sz w:val="20"/>
-                <w:szCs w:val="20"/>
-                <w:lang w:val="en-US"/>
-              </w:rPr>
-              <w:t>}</w:t>
+              <w:t>{supplier_email}</w:t>
             </w:r>
           </w:p>
         </w:tc>
@@ -3570,29 +3139,7 @@
                 <w:szCs w:val="20"/>
                 <w:lang w:val="en-US"/>
               </w:rPr>
-              <w:t>{</w:t>
-            </w:r>
-            <w:proofErr w:type="spellStart"/>
-            <w:r>
-              <w:rPr>
-                <w:rFonts w:ascii="Times New Roman" w:eastAsia="Times New Roman" w:hAnsi="Times New Roman" w:cs="Times New Roman"/>
-                <w:color w:val="000000"/>
-                <w:sz w:val="20"/>
-                <w:szCs w:val="20"/>
-                <w:lang w:val="en-US"/>
-              </w:rPr>
-              <w:t>contractor_address</w:t>
-            </w:r>
-            <w:proofErr w:type="spellEnd"/>
-            <w:r>
-              <w:rPr>
-                <w:rFonts w:ascii="Times New Roman" w:eastAsia="Times New Roman" w:hAnsi="Times New Roman" w:cs="Times New Roman"/>
-                <w:color w:val="000000"/>
-                <w:sz w:val="20"/>
-                <w:szCs w:val="20"/>
-                <w:lang w:val="en-US"/>
-              </w:rPr>
-              <w:t>}</w:t>
+              <w:t>{contractor_address}</w:t>
             </w:r>
           </w:p>
           <w:p>
@@ -3645,7 +3192,6 @@
               </w:rPr>
               <w:t>{</w:t>
             </w:r>
-            <w:proofErr w:type="spellStart"/>
             <w:r>
               <w:rPr>
                 <w:rFonts w:ascii="Times New Roman" w:eastAsia="Times New Roman" w:hAnsi="Times New Roman" w:cs="Times New Roman"/>
@@ -3666,7 +3212,6 @@
               </w:rPr>
               <w:t>r</w:t>
             </w:r>
-            <w:proofErr w:type="spellEnd"/>
             <w:r>
               <w:rPr>
                 <w:rFonts w:ascii="Times New Roman" w:eastAsia="Times New Roman" w:hAnsi="Times New Roman" w:cs="Times New Roman"/>
@@ -3708,6 +3253,7 @@
                 <w:color w:val="000000"/>
                 <w:sz w:val="20"/>
                 <w:szCs w:val="20"/>
+                <w:lang w:val="en-US"/>
               </w:rPr>
             </w:pPr>
             <w:r>
@@ -3725,36 +3271,9 @@
                 <w:color w:val="000000"/>
                 <w:sz w:val="20"/>
                 <w:szCs w:val="20"/>
-                <w:highlight w:val="yellow"/>
-              </w:rPr>
-              <w:t>Министерство финансов Пермского края (ГБУЗ «КМСЧ № 1»</w:t>
-            </w:r>
-            <w:r>
-              <w:rPr>
-                <w:rFonts w:ascii="Times New Roman" w:eastAsia="Times New Roman" w:hAnsi="Times New Roman" w:cs="Times New Roman"/>
-                <w:color w:val="000000"/>
-                <w:sz w:val="20"/>
-                <w:szCs w:val="20"/>
-              </w:rPr>
-              <w:t xml:space="preserve"> л/с </w:t>
-            </w:r>
-            <w:r>
-              <w:rPr>
-                <w:rFonts w:ascii="Times New Roman" w:eastAsia="Times New Roman" w:hAnsi="Times New Roman" w:cs="Times New Roman"/>
-                <w:color w:val="000000"/>
-                <w:sz w:val="20"/>
-                <w:szCs w:val="20"/>
-              </w:rPr>
-              <w:t>208200190</w:t>
-            </w:r>
-            <w:r>
-              <w:rPr>
-                <w:rFonts w:ascii="Times New Roman" w:eastAsia="Times New Roman" w:hAnsi="Times New Roman" w:cs="Times New Roman"/>
-                <w:color w:val="000000"/>
-                <w:sz w:val="20"/>
-                <w:szCs w:val="20"/>
-              </w:rPr>
-              <w:t>, 228200190)</w:t>
+                <w:lang w:val="en-US"/>
+              </w:rPr>
+              <w:t>{reciver}</w:t>
             </w:r>
           </w:p>
           <w:p>
@@ -3818,129 +3337,7 @@
                 <w:szCs w:val="20"/>
                 <w:lang w:val="en-US"/>
               </w:rPr>
-              <w:t>{</w:t>
-            </w:r>
-            <w:proofErr w:type="spellStart"/>
-            <w:r>
-              <w:rPr>
-                <w:rFonts w:ascii="Times New Roman" w:eastAsia="Times New Roman" w:hAnsi="Times New Roman" w:cs="Times New Roman"/>
-                <w:color w:val="000000"/>
-                <w:sz w:val="20"/>
-                <w:szCs w:val="20"/>
-                <w:highlight w:val="yellow"/>
-                <w:lang w:val="en-US"/>
-              </w:rPr>
-              <w:t>contractor</w:t>
-            </w:r>
-            <w:r>
-              <w:rPr>
-                <w:rFonts w:ascii="Times New Roman" w:eastAsia="Times New Roman" w:hAnsi="Times New Roman" w:cs="Times New Roman"/>
-                <w:color w:val="000000"/>
-                <w:sz w:val="20"/>
-                <w:szCs w:val="20"/>
-                <w:highlight w:val="yellow"/>
-                <w:lang w:val="en-US"/>
-              </w:rPr>
-              <w:t>_</w:t>
-            </w:r>
-            <w:r>
-              <w:rPr>
-                <w:rFonts w:ascii="Times New Roman" w:eastAsia="Times New Roman" w:hAnsi="Times New Roman" w:cs="Times New Roman"/>
-                <w:color w:val="000000"/>
-                <w:sz w:val="20"/>
-                <w:szCs w:val="20"/>
-                <w:highlight w:val="yellow"/>
-                <w:lang w:val="en-US"/>
-              </w:rPr>
-              <w:t>bank</w:t>
-            </w:r>
-            <w:r>
-              <w:rPr>
-                <w:rFonts w:ascii="Times New Roman" w:eastAsia="Times New Roman" w:hAnsi="Times New Roman" w:cs="Times New Roman"/>
-                <w:color w:val="000000"/>
-                <w:sz w:val="20"/>
-                <w:szCs w:val="20"/>
-                <w:highlight w:val="yellow"/>
-                <w:lang w:val="en-US"/>
-              </w:rPr>
-              <w:t>_</w:t>
-            </w:r>
-            <w:r>
-              <w:rPr>
-                <w:rFonts w:ascii="Times New Roman" w:eastAsia="Times New Roman" w:hAnsi="Times New Roman" w:cs="Times New Roman"/>
-                <w:color w:val="000000"/>
-                <w:sz w:val="20"/>
-                <w:szCs w:val="20"/>
-                <w:highlight w:val="yellow"/>
-                <w:lang w:val="en-US"/>
-              </w:rPr>
-              <w:t>k</w:t>
-            </w:r>
-            <w:r>
-              <w:rPr>
-                <w:rFonts w:ascii="Times New Roman" w:eastAsia="Times New Roman" w:hAnsi="Times New Roman" w:cs="Times New Roman"/>
-                <w:color w:val="000000"/>
-                <w:sz w:val="20"/>
-                <w:szCs w:val="20"/>
-                <w:highlight w:val="yellow"/>
-                <w:lang w:val="en-US"/>
-              </w:rPr>
-              <w:t>_</w:t>
-            </w:r>
-            <w:r>
-              <w:rPr>
-                <w:rFonts w:ascii="Times New Roman" w:eastAsia="Times New Roman" w:hAnsi="Times New Roman" w:cs="Times New Roman"/>
-                <w:color w:val="000000"/>
-                <w:sz w:val="20"/>
-                <w:szCs w:val="20"/>
-                <w:highlight w:val="yellow"/>
-                <w:lang w:val="en-US"/>
-              </w:rPr>
-              <w:t>account</w:t>
-            </w:r>
-            <w:proofErr w:type="spellEnd"/>
-            <w:r>
-              <w:rPr>
-                <w:rFonts w:ascii="Times New Roman" w:eastAsia="Times New Roman" w:hAnsi="Times New Roman" w:cs="Times New Roman"/>
-                <w:color w:val="000000"/>
-                <w:sz w:val="20"/>
-                <w:szCs w:val="20"/>
-                <w:highlight w:val="yellow"/>
-                <w:lang w:val="en-US"/>
-              </w:rPr>
-              <w:t xml:space="preserve">} </w:t>
-            </w:r>
-            <w:r>
-              <w:rPr>
-                <w:rFonts w:ascii="Times New Roman" w:eastAsia="Times New Roman" w:hAnsi="Times New Roman" w:cs="Times New Roman"/>
-                <w:color w:val="000000"/>
-                <w:sz w:val="20"/>
-                <w:szCs w:val="20"/>
-                <w:lang w:val="en-US"/>
-              </w:rPr>
-              <w:t>{</w:t>
-            </w:r>
-            <w:proofErr w:type="spellStart"/>
-            <w:r>
-              <w:rPr>
-                <w:rFonts w:ascii="Times New Roman" w:eastAsia="Times New Roman" w:hAnsi="Times New Roman" w:cs="Times New Roman"/>
-                <w:color w:val="000000"/>
-                <w:sz w:val="20"/>
-                <w:szCs w:val="20"/>
-                <w:lang w:val="en-US"/>
-              </w:rPr>
-              <w:t>contactor_bank</w:t>
-            </w:r>
-            <w:proofErr w:type="spellEnd"/>
-            <w:r>
-              <w:rPr>
-                <w:rFonts w:ascii="Times New Roman" w:eastAsia="Times New Roman" w:hAnsi="Times New Roman" w:cs="Times New Roman"/>
-                <w:color w:val="000000"/>
-                <w:sz w:val="20"/>
-                <w:szCs w:val="20"/>
-                <w:lang w:val="en-US"/>
-              </w:rPr>
-              <w:t>}</w:t>
+              <w:t>{contractor_bank_k_account} {contactor_bank}</w:t>
             </w:r>
           </w:p>
           <w:p>
@@ -3985,29 +3382,7 @@
                 <w:szCs w:val="20"/>
                 <w:lang w:val="en-US"/>
               </w:rPr>
-              <w:t>{</w:t>
-            </w:r>
-            <w:proofErr w:type="spellStart"/>
-            <w:r>
-              <w:rPr>
-                <w:rFonts w:ascii="Times New Roman" w:eastAsia="Times New Roman" w:hAnsi="Times New Roman" w:cs="Times New Roman"/>
-                <w:color w:val="000000"/>
-                <w:sz w:val="20"/>
-                <w:szCs w:val="20"/>
-                <w:lang w:val="en-US"/>
-              </w:rPr>
-              <w:t>contractor_bik</w:t>
-            </w:r>
-            <w:proofErr w:type="spellEnd"/>
-            <w:r>
-              <w:rPr>
-                <w:rFonts w:ascii="Times New Roman" w:eastAsia="Times New Roman" w:hAnsi="Times New Roman" w:cs="Times New Roman"/>
-                <w:color w:val="000000"/>
-                <w:sz w:val="20"/>
-                <w:szCs w:val="20"/>
-                <w:lang w:val="en-US"/>
-              </w:rPr>
-              <w:t>}</w:t>
+              <w:t>{contractor_bik}</w:t>
             </w:r>
           </w:p>
           <w:p>
@@ -4052,29 +3427,7 @@
                 <w:szCs w:val="20"/>
                 <w:lang w:val="en-US"/>
               </w:rPr>
-              <w:t>{</w:t>
-            </w:r>
-            <w:proofErr w:type="spellStart"/>
-            <w:r>
-              <w:rPr>
-                <w:rFonts w:ascii="Times New Roman" w:eastAsia="Times New Roman" w:hAnsi="Times New Roman" w:cs="Times New Roman"/>
-                <w:color w:val="000000"/>
-                <w:sz w:val="20"/>
-                <w:szCs w:val="20"/>
-                <w:lang w:val="en-US"/>
-              </w:rPr>
-              <w:t>contractor_inn</w:t>
-            </w:r>
-            <w:proofErr w:type="spellEnd"/>
-            <w:r>
-              <w:rPr>
-                <w:rFonts w:ascii="Times New Roman" w:eastAsia="Times New Roman" w:hAnsi="Times New Roman" w:cs="Times New Roman"/>
-                <w:color w:val="000000"/>
-                <w:sz w:val="20"/>
-                <w:szCs w:val="20"/>
-                <w:lang w:val="en-US"/>
-              </w:rPr>
-              <w:t>}</w:t>
+              <w:t>{contractor_inn}</w:t>
             </w:r>
           </w:p>
           <w:p>
@@ -4119,29 +3472,7 @@
                 <w:szCs w:val="20"/>
                 <w:lang w:val="en-US"/>
               </w:rPr>
-              <w:t>{</w:t>
-            </w:r>
-            <w:proofErr w:type="spellStart"/>
-            <w:r>
-              <w:rPr>
-                <w:rFonts w:ascii="Times New Roman" w:eastAsia="Times New Roman" w:hAnsi="Times New Roman" w:cs="Times New Roman"/>
-                <w:color w:val="000000"/>
-                <w:sz w:val="20"/>
-                <w:szCs w:val="20"/>
-                <w:lang w:val="en-US"/>
-              </w:rPr>
-              <w:t>contractor_kpp</w:t>
-            </w:r>
-            <w:proofErr w:type="spellEnd"/>
-            <w:r>
-              <w:rPr>
-                <w:rFonts w:ascii="Times New Roman" w:eastAsia="Times New Roman" w:hAnsi="Times New Roman" w:cs="Times New Roman"/>
-                <w:color w:val="000000"/>
-                <w:sz w:val="20"/>
-                <w:szCs w:val="20"/>
-                <w:lang w:val="en-US"/>
-              </w:rPr>
-              <w:t>}</w:t>
+              <w:t>{contractor_kpp}</w:t>
             </w:r>
           </w:p>
           <w:p>
@@ -4186,39 +3517,17 @@
                 <w:szCs w:val="20"/>
                 <w:lang w:val="en-US"/>
               </w:rPr>
-              <w:t>{</w:t>
-            </w:r>
-            <w:proofErr w:type="spellStart"/>
-            <w:r>
-              <w:rPr>
-                <w:rFonts w:ascii="Times New Roman" w:eastAsia="Times New Roman" w:hAnsi="Times New Roman" w:cs="Times New Roman"/>
-                <w:color w:val="000000"/>
-                <w:sz w:val="20"/>
-                <w:szCs w:val="20"/>
-                <w:lang w:val="en-US"/>
-              </w:rPr>
-              <w:t>contractor_</w:t>
-            </w:r>
-            <w:r>
-              <w:rPr>
-                <w:rFonts w:ascii="Times New Roman" w:eastAsia="Times New Roman" w:hAnsi="Times New Roman" w:cs="Times New Roman"/>
-                <w:color w:val="000000"/>
-                <w:sz w:val="20"/>
-                <w:szCs w:val="20"/>
-                <w:lang w:val="en-US"/>
-              </w:rPr>
-              <w:t>ogrn</w:t>
-            </w:r>
-            <w:proofErr w:type="spellEnd"/>
-            <w:r>
-              <w:rPr>
-                <w:rFonts w:ascii="Times New Roman" w:eastAsia="Times New Roman" w:hAnsi="Times New Roman" w:cs="Times New Roman"/>
-                <w:color w:val="000000"/>
-                <w:sz w:val="20"/>
-                <w:szCs w:val="20"/>
-                <w:lang w:val="en-US"/>
-              </w:rPr>
-              <w:t>}</w:t>
+              <w:t>{contractor_</w:t>
+            </w:r>
+            <w:r>
+              <w:rPr>
+                <w:rFonts w:ascii="Times New Roman" w:eastAsia="Times New Roman" w:hAnsi="Times New Roman" w:cs="Times New Roman"/>
+                <w:color w:val="000000"/>
+                <w:sz w:val="20"/>
+                <w:szCs w:val="20"/>
+                <w:lang w:val="en-US"/>
+              </w:rPr>
+              <w:t>ogrn}</w:t>
             </w:r>
           </w:p>
           <w:p>
@@ -4263,29 +3572,7 @@
                 <w:szCs w:val="20"/>
                 <w:lang w:val="en-US"/>
               </w:rPr>
-              <w:t>{</w:t>
-            </w:r>
-            <w:proofErr w:type="spellStart"/>
-            <w:r>
-              <w:rPr>
-                <w:rFonts w:ascii="Times New Roman" w:eastAsia="Times New Roman" w:hAnsi="Times New Roman" w:cs="Times New Roman"/>
-                <w:color w:val="000000"/>
-                <w:sz w:val="20"/>
-                <w:szCs w:val="20"/>
-                <w:lang w:val="en-US"/>
-              </w:rPr>
-              <w:t>contractor_okpo</w:t>
-            </w:r>
-            <w:proofErr w:type="spellEnd"/>
-            <w:r>
-              <w:rPr>
-                <w:rFonts w:ascii="Times New Roman" w:eastAsia="Times New Roman" w:hAnsi="Times New Roman" w:cs="Times New Roman"/>
-                <w:color w:val="000000"/>
-                <w:sz w:val="20"/>
-                <w:szCs w:val="20"/>
-                <w:lang w:val="en-US"/>
-              </w:rPr>
-              <w:t>}</w:t>
+              <w:t>{contractor_okpo}</w:t>
             </w:r>
           </w:p>
           <w:p>
@@ -4330,29 +3617,7 @@
                 <w:szCs w:val="20"/>
                 <w:lang w:val="en-US"/>
               </w:rPr>
-              <w:t>{</w:t>
-            </w:r>
-            <w:proofErr w:type="spellStart"/>
-            <w:r>
-              <w:rPr>
-                <w:rFonts w:ascii="Times New Roman" w:eastAsia="Times New Roman" w:hAnsi="Times New Roman" w:cs="Times New Roman"/>
-                <w:color w:val="000000"/>
-                <w:sz w:val="20"/>
-                <w:szCs w:val="20"/>
-                <w:lang w:val="en-US"/>
-              </w:rPr>
-              <w:t>contractor_oktmo</w:t>
-            </w:r>
-            <w:proofErr w:type="spellEnd"/>
-            <w:r>
-              <w:rPr>
-                <w:rFonts w:ascii="Times New Roman" w:eastAsia="Times New Roman" w:hAnsi="Times New Roman" w:cs="Times New Roman"/>
-                <w:color w:val="000000"/>
-                <w:sz w:val="20"/>
-                <w:szCs w:val="20"/>
-                <w:lang w:val="en-US"/>
-              </w:rPr>
-              <w:t>}</w:t>
+              <w:t>{contractor_oktmo}</w:t>
             </w:r>
           </w:p>
           <w:p>
@@ -4397,29 +3662,7 @@
                 <w:szCs w:val="20"/>
                 <w:lang w:val="en-US"/>
               </w:rPr>
-              <w:t>{</w:t>
-            </w:r>
-            <w:proofErr w:type="spellStart"/>
-            <w:r>
-              <w:rPr>
-                <w:rFonts w:ascii="Times New Roman" w:eastAsia="Times New Roman" w:hAnsi="Times New Roman" w:cs="Times New Roman"/>
-                <w:color w:val="000000"/>
-                <w:sz w:val="20"/>
-                <w:szCs w:val="20"/>
-                <w:lang w:val="en-US"/>
-              </w:rPr>
-              <w:t>contractor_okato</w:t>
-            </w:r>
-            <w:proofErr w:type="spellEnd"/>
-            <w:r>
-              <w:rPr>
-                <w:rFonts w:ascii="Times New Roman" w:eastAsia="Times New Roman" w:hAnsi="Times New Roman" w:cs="Times New Roman"/>
-                <w:color w:val="000000"/>
-                <w:sz w:val="20"/>
-                <w:szCs w:val="20"/>
-                <w:lang w:val="en-US"/>
-              </w:rPr>
-              <w:t>}</w:t>
+              <w:t>{contractor_okato}</w:t>
             </w:r>
           </w:p>
           <w:p>
@@ -4455,29 +3698,7 @@
                 <w:szCs w:val="20"/>
                 <w:lang w:val="en-US"/>
               </w:rPr>
-              <w:t>{</w:t>
-            </w:r>
-            <w:proofErr w:type="spellStart"/>
-            <w:r>
-              <w:rPr>
-                <w:rFonts w:ascii="Times New Roman" w:eastAsia="Times New Roman" w:hAnsi="Times New Roman" w:cs="Times New Roman"/>
-                <w:color w:val="000000"/>
-                <w:sz w:val="20"/>
-                <w:szCs w:val="20"/>
-                <w:lang w:val="en-US"/>
-              </w:rPr>
-              <w:t>contractor_email</w:t>
-            </w:r>
-            <w:proofErr w:type="spellEnd"/>
-            <w:r>
-              <w:rPr>
-                <w:rFonts w:ascii="Times New Roman" w:eastAsia="Times New Roman" w:hAnsi="Times New Roman" w:cs="Times New Roman"/>
-                <w:color w:val="000000"/>
-                <w:sz w:val="20"/>
-                <w:szCs w:val="20"/>
-                <w:lang w:val="en-US"/>
-              </w:rPr>
-              <w:t>}</w:t>
+              <w:t>{contractor_email}</w:t>
             </w:r>
           </w:p>
         </w:tc>
@@ -4577,25 +3798,14 @@
               </w:rPr>
               <w:t>{</w:t>
             </w:r>
-            <w:proofErr w:type="spellStart"/>
-            <w:r>
-              <w:rPr>
-                <w:rFonts w:ascii="Times New Roman" w:eastAsia="Times New Roman" w:hAnsi="Times New Roman" w:cs="Times New Roman"/>
-                <w:sz w:val="20"/>
-                <w:szCs w:val="20"/>
-                <w:lang w:val="en-US"/>
-              </w:rPr>
-              <w:t>supplier_signer</w:t>
-            </w:r>
-            <w:proofErr w:type="spellEnd"/>
-            <w:r>
-              <w:rPr>
-                <w:rFonts w:ascii="Times New Roman" w:eastAsia="Times New Roman" w:hAnsi="Times New Roman" w:cs="Times New Roman"/>
-                <w:sz w:val="20"/>
-                <w:szCs w:val="20"/>
-                <w:lang w:val="en-US"/>
-              </w:rPr>
-              <w:t>}</w:t>
+            <w:r>
+              <w:rPr>
+                <w:rFonts w:ascii="Times New Roman" w:eastAsia="Times New Roman" w:hAnsi="Times New Roman" w:cs="Times New Roman"/>
+                <w:sz w:val="20"/>
+                <w:szCs w:val="20"/>
+                <w:lang w:val="en-US"/>
+              </w:rPr>
+              <w:t>supplier_signer}</w:t>
             </w:r>
           </w:p>
           <w:p>
@@ -4658,27 +3868,7 @@
                 <w:szCs w:val="20"/>
                 <w:lang w:val="en-US"/>
               </w:rPr>
-              <w:t>{</w:t>
-            </w:r>
-            <w:proofErr w:type="spellStart"/>
-            <w:r>
-              <w:rPr>
-                <w:rFonts w:ascii="Times New Roman" w:eastAsia="Times New Roman" w:hAnsi="Times New Roman" w:cs="Times New Roman"/>
-                <w:sz w:val="20"/>
-                <w:szCs w:val="20"/>
-                <w:lang w:val="en-US"/>
-              </w:rPr>
-              <w:t>supplier_signer</w:t>
-            </w:r>
-            <w:proofErr w:type="spellEnd"/>
-            <w:r>
-              <w:rPr>
-                <w:rFonts w:ascii="Times New Roman" w:eastAsia="Times New Roman" w:hAnsi="Times New Roman" w:cs="Times New Roman"/>
-                <w:sz w:val="20"/>
-                <w:szCs w:val="20"/>
-                <w:lang w:val="en-US"/>
-              </w:rPr>
-              <w:t>}</w:t>
+              <w:t>{supplier_signer}</w:t>
             </w:r>
             <w:r>
               <w:rPr>
@@ -4732,36 +3922,16 @@
                 <w:szCs w:val="20"/>
                 <w:lang w:val="en-US"/>
               </w:rPr>
-              <w:t>{</w:t>
-            </w:r>
-            <w:proofErr w:type="spellStart"/>
-            <w:r>
-              <w:rPr>
-                <w:rFonts w:ascii="Times New Roman" w:eastAsia="Times New Roman" w:hAnsi="Times New Roman" w:cs="Times New Roman"/>
-                <w:sz w:val="20"/>
-                <w:szCs w:val="20"/>
-                <w:lang w:val="en-US"/>
-              </w:rPr>
-              <w:t>contractor_si</w:t>
-            </w:r>
-            <w:r>
-              <w:rPr>
-                <w:rFonts w:ascii="Times New Roman" w:eastAsia="Times New Roman" w:hAnsi="Times New Roman" w:cs="Times New Roman"/>
-                <w:sz w:val="20"/>
-                <w:szCs w:val="20"/>
-                <w:lang w:val="en-US"/>
-              </w:rPr>
-              <w:t>gner</w:t>
-            </w:r>
-            <w:proofErr w:type="spellEnd"/>
-            <w:r>
-              <w:rPr>
-                <w:rFonts w:ascii="Times New Roman" w:eastAsia="Times New Roman" w:hAnsi="Times New Roman" w:cs="Times New Roman"/>
-                <w:sz w:val="20"/>
-                <w:szCs w:val="20"/>
-                <w:lang w:val="en-US"/>
-              </w:rPr>
-              <w:t>}</w:t>
+              <w:t>{contractor_si</w:t>
+            </w:r>
+            <w:r>
+              <w:rPr>
+                <w:rFonts w:ascii="Times New Roman" w:eastAsia="Times New Roman" w:hAnsi="Times New Roman" w:cs="Times New Roman"/>
+                <w:sz w:val="20"/>
+                <w:szCs w:val="20"/>
+                <w:lang w:val="en-US"/>
+              </w:rPr>
+              <w:t>gner}</w:t>
             </w:r>
           </w:p>
           <w:p>
@@ -4802,46 +3972,16 @@
                 <w:sz w:val="20"/>
                 <w:szCs w:val="20"/>
               </w:rPr>
-              <w:t>____________________</w:t>
-            </w:r>
-            <w:proofErr w:type="gramStart"/>
-            <w:r>
-              <w:rPr>
-                <w:rFonts w:ascii="Times New Roman" w:eastAsia="Times New Roman" w:hAnsi="Times New Roman" w:cs="Times New Roman"/>
-                <w:sz w:val="20"/>
-                <w:szCs w:val="20"/>
-              </w:rPr>
-              <w:t>/</w:t>
-            </w:r>
-            <w:r>
-              <w:rPr>
-                <w:rFonts w:ascii="Times New Roman" w:eastAsia="Times New Roman" w:hAnsi="Times New Roman" w:cs="Times New Roman"/>
-                <w:sz w:val="20"/>
-                <w:szCs w:val="20"/>
-                <w:lang w:val="en-US"/>
-              </w:rPr>
-              <w:t>{</w:t>
-            </w:r>
-            <w:proofErr w:type="spellStart"/>
-            <w:proofErr w:type="gramEnd"/>
-            <w:r>
-              <w:rPr>
-                <w:rFonts w:ascii="Times New Roman" w:eastAsia="Times New Roman" w:hAnsi="Times New Roman" w:cs="Times New Roman"/>
-                <w:sz w:val="20"/>
-                <w:szCs w:val="20"/>
-                <w:lang w:val="en-US"/>
-              </w:rPr>
-              <w:t>contractor_signer</w:t>
-            </w:r>
-            <w:proofErr w:type="spellEnd"/>
-            <w:r>
-              <w:rPr>
-                <w:rFonts w:ascii="Times New Roman" w:eastAsia="Times New Roman" w:hAnsi="Times New Roman" w:cs="Times New Roman"/>
-                <w:sz w:val="20"/>
-                <w:szCs w:val="20"/>
-                <w:lang w:val="en-US"/>
-              </w:rPr>
-              <w:t xml:space="preserve"> }</w:t>
+              <w:t>____________________/</w:t>
+            </w:r>
+            <w:r>
+              <w:rPr>
+                <w:rFonts w:ascii="Times New Roman" w:eastAsia="Times New Roman" w:hAnsi="Times New Roman" w:cs="Times New Roman"/>
+                <w:sz w:val="20"/>
+                <w:szCs w:val="20"/>
+                <w:lang w:val="en-US"/>
+              </w:rPr>
+              <w:t>{contractor_signer }</w:t>
             </w:r>
             <w:r>
               <w:rPr>
@@ -4947,7 +4087,13 @@
         <w:rPr>
           <w:rFonts w:ascii="Times New Roman" w:eastAsia="Times New Roman" w:hAnsi="Times New Roman" w:cs="Times New Roman"/>
         </w:rPr>
-        <w:t xml:space="preserve"> Товар поставляется согласно техническому заданию в течение 10 рабочих дней со дня заключения контракта. Поставщик за 2 (два) дня до момента поставки товара информирует Заказчика о предстоящей поставке. </w:t>
+        <w:t xml:space="preserve"> Товар поставляется согласно техническому заданию в течение 10 рабочих дней со дня заключения контракта. Поставщик за 2 (два) дня до момента поставки товара информирует Заказчика о предстоящей </w:t>
+      </w:r>
+      <w:r>
+        <w:rPr>
+          <w:rFonts w:ascii="Times New Roman" w:eastAsia="Times New Roman" w:hAnsi="Times New Roman" w:cs="Times New Roman"/>
+        </w:rPr>
+        <w:t xml:space="preserve">поставке. </w:t>
       </w:r>
     </w:p>
     <w:p>
@@ -4961,7 +4107,6 @@
         <w:jc w:val="both"/>
         <w:rPr>
           <w:rFonts w:ascii="Times New Roman" w:eastAsia="Times New Roman" w:hAnsi="Times New Roman" w:cs="Times New Roman"/>
-          <w:highlight w:val="yellow"/>
         </w:rPr>
       </w:pPr>
       <w:r>
@@ -4973,14 +4118,12 @@
       <w:r>
         <w:rPr>
           <w:rFonts w:ascii="Times New Roman" w:eastAsia="Times New Roman" w:hAnsi="Times New Roman" w:cs="Times New Roman"/>
-          <w:highlight w:val="yellow"/>
         </w:rPr>
         <w:t>{</w:t>
       </w:r>
       <w:r>
         <w:rPr>
           <w:rFonts w:ascii="Times New Roman" w:eastAsia="Times New Roman" w:hAnsi="Times New Roman" w:cs="Times New Roman"/>
-          <w:highlight w:val="yellow"/>
           <w:lang w:val="en-US"/>
         </w:rPr>
         <w:t>supplier</w:t>
@@ -4988,14 +4131,12 @@
       <w:r>
         <w:rPr>
           <w:rFonts w:ascii="Times New Roman" w:eastAsia="Times New Roman" w:hAnsi="Times New Roman" w:cs="Times New Roman"/>
-          <w:highlight w:val="yellow"/>
         </w:rPr>
         <w:t>_</w:t>
       </w:r>
       <w:r>
         <w:rPr>
           <w:rFonts w:ascii="Times New Roman" w:eastAsia="Times New Roman" w:hAnsi="Times New Roman" w:cs="Times New Roman"/>
-          <w:highlight w:val="yellow"/>
           <w:lang w:val="en-US"/>
         </w:rPr>
         <w:t>address</w:t>
@@ -5003,14 +4144,12 @@
       <w:r>
         <w:rPr>
           <w:rFonts w:ascii="Times New Roman" w:eastAsia="Times New Roman" w:hAnsi="Times New Roman" w:cs="Times New Roman"/>
-          <w:highlight w:val="yellow"/>
         </w:rPr>
         <w:t>}</w:t>
       </w:r>
       <w:r>
         <w:rPr>
           <w:rFonts w:ascii="Times New Roman" w:eastAsia="Times New Roman" w:hAnsi="Times New Roman" w:cs="Times New Roman"/>
-          <w:highlight w:val="yellow"/>
         </w:rPr>
         <w:t>.</w:t>
       </w:r>
@@ -5102,21 +4241,7 @@
         <w:rPr>
           <w:rFonts w:ascii="Times New Roman" w:eastAsia="Times New Roman" w:hAnsi="Times New Roman" w:cs="Times New Roman"/>
         </w:rPr>
-        <w:t xml:space="preserve">Товар должен быть произведен при соблюдении требований нормативных документов (стандарты, технические условия, сертификаты качества и </w:t>
-      </w:r>
-      <w:proofErr w:type="gramStart"/>
-      <w:r>
-        <w:rPr>
-          <w:rFonts w:ascii="Times New Roman" w:eastAsia="Times New Roman" w:hAnsi="Times New Roman" w:cs="Times New Roman"/>
-        </w:rPr>
-        <w:t>т.п.</w:t>
-      </w:r>
-      <w:proofErr w:type="gramEnd"/>
-      <w:r>
-        <w:rPr>
-          <w:rFonts w:ascii="Times New Roman" w:eastAsia="Times New Roman" w:hAnsi="Times New Roman" w:cs="Times New Roman"/>
-        </w:rPr>
-        <w:t>) в условиях их серийного производства.</w:t>
+        <w:t>Товар должен быть произведен при соблюдении требований нормативных документов (стандарты, технические условия, сертификаты качества и т.п.) в условиях их серийного производства.</w:t>
       </w:r>
     </w:p>
     <w:p>
@@ -5309,21 +4434,7 @@
         <w:rPr>
           <w:rFonts w:ascii="Times New Roman" w:eastAsia="Times New Roman" w:hAnsi="Times New Roman" w:cs="Times New Roman"/>
         </w:rPr>
-        <w:t xml:space="preserve">3.7. Перед поставкой товара поставщик должен провести мониторинг безопасности изделия медицинского назначения (проверка товара, партии и </w:t>
-      </w:r>
-      <w:proofErr w:type="gramStart"/>
-      <w:r>
-        <w:rPr>
-          <w:rFonts w:ascii="Times New Roman" w:eastAsia="Times New Roman" w:hAnsi="Times New Roman" w:cs="Times New Roman"/>
-        </w:rPr>
-        <w:t>т.д.</w:t>
-      </w:r>
-      <w:proofErr w:type="gramEnd"/>
-      <w:r>
-        <w:rPr>
-          <w:rFonts w:ascii="Times New Roman" w:eastAsia="Times New Roman" w:hAnsi="Times New Roman" w:cs="Times New Roman"/>
-        </w:rPr>
-        <w:t xml:space="preserve"> по информационным письмам на сайте Росздравнадзора) в случае, если после поставки товара и дальнейшего мониторинга безопасности выявлены несоответствия, товар должен быть заменен на безопасный в течение трех дней.</w:t>
+        <w:t>3.7. Перед поставкой товара поставщик должен провести мониторинг безопасности изделия медицинского назначения (проверка товара, партии и т.д. по информационным письмам на сайте Росздравнадзора) в случае, если после поставки товара и дальнейшего мониторинга безопасности выявлены несоответствия, товар должен быть заменен на безопасный в течение трех дней.</w:t>
       </w:r>
     </w:p>
     <w:p>
@@ -5742,7 +4853,6 @@
               </w:rPr>
               <w:t>{</w:t>
             </w:r>
-            <w:proofErr w:type="spellStart"/>
             <w:r>
               <w:rPr>
                 <w:rFonts w:ascii="Times New Roman" w:eastAsia="Times New Roman" w:hAnsi="Times New Roman" w:cs="Times New Roman"/>
@@ -5757,7 +4867,6 @@
               </w:rPr>
               <w:t>price</w:t>
             </w:r>
-            <w:proofErr w:type="spellEnd"/>
             <w:r>
               <w:rPr>
                 <w:rFonts w:ascii="Times New Roman" w:eastAsia="Times New Roman" w:hAnsi="Times New Roman" w:cs="Times New Roman"/>
@@ -5791,23 +4900,7 @@
                 <w:rFonts w:ascii="Times New Roman" w:eastAsia="Times New Roman" w:hAnsi="Times New Roman" w:cs="Times New Roman"/>
                 <w:lang w:val="en-US"/>
               </w:rPr>
-              <w:t>{</w:t>
-            </w:r>
-            <w:proofErr w:type="spellStart"/>
-            <w:r>
-              <w:rPr>
-                <w:rFonts w:ascii="Times New Roman" w:eastAsia="Times New Roman" w:hAnsi="Times New Roman" w:cs="Times New Roman"/>
-                <w:lang w:val="en-US"/>
-              </w:rPr>
-              <w:t>units_number</w:t>
-            </w:r>
-            <w:proofErr w:type="spellEnd"/>
-            <w:r>
-              <w:rPr>
-                <w:rFonts w:ascii="Times New Roman" w:eastAsia="Times New Roman" w:hAnsi="Times New Roman" w:cs="Times New Roman"/>
-                <w:lang w:val="en-US"/>
-              </w:rPr>
-              <w:t>}</w:t>
+              <w:t>{units_number}</w:t>
             </w:r>
           </w:p>
         </w:tc>
@@ -5883,7 +4976,6 @@
         </w:rPr>
         <w:t xml:space="preserve">  Период поставки (дней): </w:t>
       </w:r>
-      <w:proofErr w:type="gramStart"/>
       <w:r>
         <w:rPr>
           <w:color w:val="000000"/>
@@ -5903,14 +4995,7 @@
         <w:rPr>
           <w:color w:val="000000"/>
         </w:rPr>
-        <w:t>10</w:t>
-      </w:r>
-      <w:proofErr w:type="gramEnd"/>
-      <w:r>
-        <w:rPr>
-          <w:color w:val="000000"/>
-        </w:rPr>
-        <w:t xml:space="preserve"> </w:t>
+        <w:t xml:space="preserve">10 </w:t>
       </w:r>
       <w:r>
         <w:rPr>
@@ -5959,9 +5044,8 @@
           <w:szCs w:val="24"/>
           <w:lang w:val="en-US"/>
         </w:rPr>
-        <w:t>: {</w:t>
-      </w:r>
-      <w:proofErr w:type="spellStart"/>
+        <w:t>: {supplier_</w:t>
+      </w:r>
       <w:r>
         <w:rPr>
           <w:rFonts w:ascii="Times New Roman" w:eastAsia="Times New Roman" w:hAnsi="Times New Roman" w:cs="Times New Roman"/>
@@ -5970,28 +5054,7 @@
           <w:szCs w:val="24"/>
           <w:lang w:val="en-US"/>
         </w:rPr>
-        <w:t>supplier_</w:t>
-      </w:r>
-      <w:r>
-        <w:rPr>
-          <w:rFonts w:ascii="Times New Roman" w:eastAsia="Times New Roman" w:hAnsi="Times New Roman" w:cs="Times New Roman"/>
-          <w:color w:val="000000"/>
-          <w:sz w:val="24"/>
-          <w:szCs w:val="24"/>
-          <w:lang w:val="en-US"/>
-        </w:rPr>
-        <w:t>address</w:t>
-      </w:r>
-      <w:proofErr w:type="spellEnd"/>
-      <w:r>
-        <w:rPr>
-          <w:rFonts w:ascii="Times New Roman" w:eastAsia="Times New Roman" w:hAnsi="Times New Roman" w:cs="Times New Roman"/>
-          <w:color w:val="000000"/>
-          <w:sz w:val="24"/>
-          <w:szCs w:val="24"/>
-          <w:lang w:val="en-US"/>
-        </w:rPr>
-        <w:t>}.</w:t>
+        <w:t>address}.</w:t>
       </w:r>
     </w:p>
     <w:sectPr>

</xml_diff>

<commit_message>
prepare like vitalya`s json
</commit_message>
<xml_diff>
--- a/back/docx_files/contract.docx
+++ b/back/docx_files/contract.docx
@@ -17,7 +17,7 @@
         </w:rPr>
       </w:pPr>
       <w:r>
-        <w:t>Договор № {contract_n=2}</w:t>
+        <w:t>Договор № {numberField=None}</w:t>
       </w:r>
     </w:p>
     <w:p>
@@ -35,7 +35,7 @@
         </w:rPr>
       </w:pPr>
       <w:r>
-        <w:t>{document_name=поставка усепешных программистов}</w:t>
+        <w:t>{subject=None}</w:t>
       </w:r>
     </w:p>
     <w:p>
@@ -67,7 +67,7 @@
         </w:rPr>
       </w:pPr>
       <w:r>
-        <w:t>{place=г.Москва}</w:t>
+        <w:t>{place=None}</w:t>
         <w:tab/>
         <w:tab/>
         <w:tab/>
@@ -243,7 +243,7 @@
         </w:rPr>
       </w:pPr>
       <w:r>
-        <w:t>Источник финансирования {finance_source=None}.</w:t>
+        <w:t>Источник финансирования {financeSource=None}.</w:t>
       </w:r>
     </w:p>
     <w:p>
@@ -307,7 +307,7 @@
         </w:rPr>
       </w:pPr>
       <w:r>
-        <w:t>2.1. Цена настоящего договора {price=1000} ({price_str=None}) рублей, 00 коп. без налога (НДС).</w:t>
+        <w:t>2.1. Цена настоящего договора {summ=None} ({price_str=None}) рублей, 00 коп. без налога (НДС).</w:t>
       </w:r>
     </w:p>
     <w:p>
@@ -376,7 +376,7 @@
         </w:rPr>
       </w:pPr>
       <w:r>
-        <w:t>2.5. Аванс {prepay=None}.</w:t>
+        <w:t>2.5. Аванс {avans=None}.</w:t>
       </w:r>
     </w:p>
     <w:p>
@@ -1499,7 +1499,7 @@
               <w:br/>
               <w:t>Банковские реквизиты:</w:t>
               <w:br/>
-              <w:t>Р/счет: { contractor_bank_k_account=None} {supplier_bank=None}</w:t>
+              <w:t>Р/счет: {supplier_bank_k_account=None} {supplier_bank=None}</w:t>
               <w:br/>
               <w:t xml:space="preserve">К/счет: {supplier_bank_k_account=None} </w:t>
               <w:br/>
@@ -1602,7 +1602,6 @@
           <w:b/>
           <w:sz w:val="18"/>
           <w:szCs w:val="18"/>
-          <w:lang w:val="en-US"/>
         </w:rPr>
         <w:sectPr>
           <w:pgSz w:w="11906" w:h="16838"/>

</xml_diff>